<commit_message>
This is 4th changes
</commit_message>
<xml_diff>
--- a/Doc1.docx
+++ b/Doc1.docx
@@ -69,6 +69,16 @@
       <w:r>
         <w:t xml:space="preserve"> changes -- Hello</w:t>
       </w:r>
+    </w:p>
+    <w:p>
+      <w:r>
+        <w:t xml:space="preserve">This is just for </w:t>
+      </w:r>
+      <w:proofErr w:type="spellStart"/>
+      <w:r>
+        <w:t>Git</w:t>
+      </w:r>
+      <w:proofErr w:type="spellEnd"/>
     </w:p>
     <w:p>
       <w:pPr>

</xml_diff>